<commit_message>
Update Capstone Three Project Report (Shahjahan Ahmed).docx
</commit_message>
<xml_diff>
--- a/Capstone Three Project Report (Shahjahan Ahmed).docx
+++ b/Capstone Three Project Report (Shahjahan Ahmed).docx
@@ -5746,6 +5746,18 @@
         <w:t>:</w:t>
       </w:r>
     </w:p>
+    <w:p>
+      <w:pPr>
+        <w:shd w:val="clear" w:color="auto" w:fill="FFFFFF" w:themeFill="background1"/>
+        <w:spacing w:after="0" w:line="276" w:lineRule="auto"/>
+        <w:rPr>
+          <w:rFonts w:ascii="Arial" w:hAnsi="Arial" w:cs="Arial"/>
+          <w:color w:val="000000" w:themeColor="text1"/>
+          <w:sz w:val="24"/>
+          <w:szCs w:val="24"/>
+        </w:rPr>
+      </w:pPr>
+    </w:p>
     <w:tbl>
       <w:tblPr>
         <w:tblStyle w:val="TableGrid"/>
@@ -6769,6 +6781,18 @@
         <w:t>:</w:t>
       </w:r>
     </w:p>
+    <w:p>
+      <w:pPr>
+        <w:shd w:val="clear" w:color="auto" w:fill="FFFFFF" w:themeFill="background1"/>
+        <w:spacing w:after="0" w:line="276" w:lineRule="auto"/>
+        <w:rPr>
+          <w:rFonts w:ascii="Arial" w:hAnsi="Arial" w:cs="Arial"/>
+          <w:color w:val="000000" w:themeColor="text1"/>
+          <w:sz w:val="24"/>
+          <w:szCs w:val="24"/>
+        </w:rPr>
+      </w:pPr>
+    </w:p>
     <w:tbl>
       <w:tblPr>
         <w:tblStyle w:val="TableGrid"/>
@@ -7753,6 +7777,18 @@
         <w:t>:</w:t>
       </w:r>
     </w:p>
+    <w:p>
+      <w:pPr>
+        <w:shd w:val="clear" w:color="auto" w:fill="FFFFFF" w:themeFill="background1"/>
+        <w:spacing w:after="0" w:line="276" w:lineRule="auto"/>
+        <w:rPr>
+          <w:rFonts w:ascii="Arial" w:hAnsi="Arial" w:cs="Arial"/>
+          <w:color w:val="000000" w:themeColor="text1"/>
+          <w:sz w:val="24"/>
+          <w:szCs w:val="24"/>
+        </w:rPr>
+      </w:pPr>
+    </w:p>
     <w:tbl>
       <w:tblPr>
         <w:tblStyle w:val="TableGrid"/>
@@ -8711,6 +8747,18 @@
         <w:t>:</w:t>
       </w:r>
     </w:p>
+    <w:p>
+      <w:pPr>
+        <w:shd w:val="clear" w:color="auto" w:fill="FFFFFF" w:themeFill="background1"/>
+        <w:spacing w:after="0" w:line="276" w:lineRule="auto"/>
+        <w:rPr>
+          <w:rFonts w:ascii="Arial" w:hAnsi="Arial" w:cs="Arial"/>
+          <w:color w:val="000000" w:themeColor="text1"/>
+          <w:sz w:val="24"/>
+          <w:szCs w:val="24"/>
+        </w:rPr>
+      </w:pPr>
+    </w:p>
     <w:tbl>
       <w:tblPr>
         <w:tblStyle w:val="TableGrid"/>
@@ -9696,6 +9744,18 @@
         </w:rPr>
         <w:t>:</w:t>
       </w:r>
+    </w:p>
+    <w:p>
+      <w:pPr>
+        <w:shd w:val="clear" w:color="auto" w:fill="FFFFFF" w:themeFill="background1"/>
+        <w:spacing w:after="0" w:line="276" w:lineRule="auto"/>
+        <w:rPr>
+          <w:rFonts w:ascii="Arial" w:hAnsi="Arial" w:cs="Arial"/>
+          <w:color w:val="000000" w:themeColor="text1"/>
+          <w:sz w:val="24"/>
+          <w:szCs w:val="24"/>
+        </w:rPr>
+      </w:pPr>
     </w:p>
     <w:tbl>
       <w:tblPr>

</xml_diff>